<commit_message>
OS lab7 fix + Bigdata 3
</commit_message>
<xml_diff>
--- a/6сем/ОС/lab7.docx
+++ b/6сем/ОС/lab7.docx
@@ -1499,49 +1499,19 @@
         <w:lastRenderedPageBreak/>
         <w:t>ВЫПОЛНЕНИЕ</w:t>
       </w:r>
-    </w:p>
+      <w:bookmarkStart w:id="0" w:name="_GoBack"/>
+      <w:bookmarkEnd w:id="0"/>
+    </w:p>
+    <w:p/>
     <w:p>
       <w:pPr>
         <w:jc w:val="center"/>
-        <w:rPr>
-          <w:rFonts w:ascii="Times New Roman" w:hAnsi="Times New Roman" w:cs="Times New Roman"/>
-          <w:b/>
-          <w:sz w:val="32"/>
-          <w:szCs w:val="32"/>
-        </w:rPr>
-      </w:pPr>
-    </w:p>
-    <w:p>
-      <w:pPr>
-        <w:pStyle w:val="a5"/>
-        <w:ind w:firstLine="709"/>
-        <w:jc w:val="both"/>
-        <w:rPr>
-          <w:rFonts w:ascii="Times New Roman" w:hAnsi="Times New Roman" w:cs="Times New Roman"/>
-          <w:sz w:val="28"/>
-          <w:szCs w:val="28"/>
-        </w:rPr>
-      </w:pPr>
-      <w:r>
-        <w:rPr>
-          <w:rFonts w:ascii="Times New Roman" w:hAnsi="Times New Roman" w:cs="Times New Roman"/>
-          <w:color w:val="000000" w:themeColor="text1"/>
-          <w:sz w:val="28"/>
-          <w:szCs w:val="28"/>
-        </w:rPr>
-        <w:t xml:space="preserve">Выполню </w:t>
-      </w:r>
-    </w:p>
-    <w:p/>
-    <w:p/>
-    <w:p/>
-    <w:p/>
-    <w:p/>
-    <w:p>
-      <w:pPr>
-        <w:jc w:val="center"/>
-      </w:pPr>
-      <w:r>
+      </w:pPr>
+      <w:r>
+        <w:rPr>
+          <w:noProof/>
+          <w:lang w:eastAsia="ru-RU"/>
+        </w:rPr>
         <w:drawing>
           <wp:inline distT="0" distB="0" distL="0" distR="0" wp14:anchorId="72AAC6E6" wp14:editId="435C457B">
             <wp:extent cx="5940425" cy="4561840"/>
@@ -1689,6 +1659,10 @@
         </w:rPr>
       </w:pPr>
       <w:r>
+        <w:rPr>
+          <w:noProof/>
+          <w:lang w:eastAsia="ru-RU"/>
+        </w:rPr>
         <w:lastRenderedPageBreak/>
         <w:drawing>
           <wp:inline distT="0" distB="0" distL="0" distR="0" wp14:anchorId="3634052D" wp14:editId="2CB6E297">
@@ -1745,15 +1719,7 @@
           <w:sz w:val="28"/>
           <w:szCs w:val="28"/>
         </w:rPr>
-        <w:t>Рисунок</w:t>
-      </w:r>
-      <w:r>
-        <w:rPr>
-          <w:rFonts w:ascii="Times New Roman" w:hAnsi="Times New Roman" w:cs="Times New Roman"/>
-          <w:sz w:val="28"/>
-          <w:szCs w:val="28"/>
-        </w:rPr>
-        <w:t xml:space="preserve"> 2</w:t>
+        <w:t>Рисунок 2</w:t>
       </w:r>
       <w:r>
         <w:rPr>
@@ -1794,23 +1760,7 @@
           <w:sz w:val="28"/>
           <w:szCs w:val="28"/>
         </w:rPr>
-        <w:t xml:space="preserve">по </w:t>
-      </w:r>
-      <w:r>
-        <w:rPr>
-          <w:rFonts w:ascii="Times New Roman" w:hAnsi="Times New Roman" w:cs="Times New Roman"/>
-          <w:sz w:val="28"/>
-          <w:szCs w:val="28"/>
-        </w:rPr>
-        <w:t xml:space="preserve">времени работы </w:t>
-      </w:r>
-      <w:r>
-        <w:rPr>
-          <w:rFonts w:ascii="Times New Roman" w:hAnsi="Times New Roman" w:cs="Times New Roman"/>
-          <w:sz w:val="28"/>
-          <w:szCs w:val="28"/>
-        </w:rPr>
-        <w:t>(</w:t>
+        <w:t>по времени работы (</w:t>
       </w:r>
       <w:r>
         <w:rPr>
@@ -1852,8 +1802,10 @@
       <w:r>
         <w:rPr>
           <w:rFonts w:ascii="Times New Roman" w:hAnsi="Times New Roman" w:cs="Times New Roman"/>
-          <w:sz w:val="28"/>
-          <w:szCs w:val="28"/>
+          <w:noProof/>
+          <w:sz w:val="28"/>
+          <w:szCs w:val="28"/>
+          <w:lang w:eastAsia="ru-RU"/>
         </w:rPr>
         <w:lastRenderedPageBreak/>
         <w:drawing>
@@ -1911,15 +1863,7 @@
           <w:sz w:val="28"/>
           <w:szCs w:val="28"/>
         </w:rPr>
-        <w:t>Рисунок</w:t>
-      </w:r>
-      <w:r>
-        <w:rPr>
-          <w:rFonts w:ascii="Times New Roman" w:hAnsi="Times New Roman" w:cs="Times New Roman"/>
-          <w:sz w:val="28"/>
-          <w:szCs w:val="28"/>
-        </w:rPr>
-        <w:t xml:space="preserve"> 3</w:t>
+        <w:t>Рисунок 3</w:t>
       </w:r>
       <w:r>
         <w:rPr>
@@ -2064,8 +2008,10 @@
       <w:r>
         <w:rPr>
           <w:rFonts w:ascii="Times New Roman" w:hAnsi="Times New Roman" w:cs="Times New Roman"/>
-          <w:sz w:val="28"/>
-          <w:szCs w:val="28"/>
+          <w:noProof/>
+          <w:sz w:val="28"/>
+          <w:szCs w:val="28"/>
+          <w:lang w:eastAsia="ru-RU"/>
         </w:rPr>
         <w:lastRenderedPageBreak/>
         <w:drawing>
@@ -2123,15 +2069,7 @@
           <w:sz w:val="28"/>
           <w:szCs w:val="28"/>
         </w:rPr>
-        <w:t>Рисунок</w:t>
-      </w:r>
-      <w:r>
-        <w:rPr>
-          <w:rFonts w:ascii="Times New Roman" w:hAnsi="Times New Roman" w:cs="Times New Roman"/>
-          <w:sz w:val="28"/>
-          <w:szCs w:val="28"/>
-        </w:rPr>
-        <w:t xml:space="preserve"> 4</w:t>
+        <w:t>Рисунок 4</w:t>
       </w:r>
       <w:r>
         <w:rPr>
@@ -2149,8 +2087,6 @@
         </w:rPr>
         <w:t xml:space="preserve">Команда </w:t>
       </w:r>
-      <w:bookmarkStart w:id="0" w:name="_GoBack"/>
-      <w:bookmarkEnd w:id="0"/>
       <w:r>
         <w:rPr>
           <w:rFonts w:ascii="Times New Roman" w:hAnsi="Times New Roman" w:cs="Times New Roman"/>
@@ -2174,15 +2110,7 @@
           <w:sz w:val="28"/>
           <w:szCs w:val="28"/>
         </w:rPr>
-        <w:t xml:space="preserve">по </w:t>
-      </w:r>
-      <w:r>
-        <w:rPr>
-          <w:rFonts w:ascii="Times New Roman" w:hAnsi="Times New Roman" w:cs="Times New Roman"/>
-          <w:sz w:val="28"/>
-          <w:szCs w:val="28"/>
-        </w:rPr>
-        <w:t>загрузке процессора</w:t>
+        <w:t>по загрузке процессора</w:t>
       </w:r>
       <w:r>
         <w:rPr>
@@ -2256,8 +2184,10 @@
       <w:r>
         <w:rPr>
           <w:rFonts w:ascii="Times New Roman" w:hAnsi="Times New Roman" w:cs="Times New Roman"/>
-          <w:sz w:val="28"/>
-          <w:szCs w:val="28"/>
+          <w:noProof/>
+          <w:sz w:val="28"/>
+          <w:szCs w:val="28"/>
+          <w:lang w:eastAsia="ru-RU"/>
         </w:rPr>
         <w:drawing>
           <wp:inline distT="0" distB="0" distL="0" distR="0" wp14:anchorId="2102A4C5" wp14:editId="7D77F01B">
@@ -2358,6 +2288,10 @@
         <w:jc w:val="center"/>
       </w:pPr>
       <w:r>
+        <w:rPr>
+          <w:noProof/>
+          <w:lang w:eastAsia="ru-RU"/>
+        </w:rPr>
         <w:lastRenderedPageBreak/>
         <w:drawing>
           <wp:inline distT="0" distB="0" distL="0" distR="0" wp14:anchorId="66AD87BE" wp14:editId="2197954E">
@@ -2414,15 +2348,7 @@
           <w:sz w:val="28"/>
           <w:szCs w:val="28"/>
         </w:rPr>
-        <w:t>Рисунок</w:t>
-      </w:r>
-      <w:r>
-        <w:rPr>
-          <w:rFonts w:ascii="Times New Roman" w:hAnsi="Times New Roman" w:cs="Times New Roman"/>
-          <w:sz w:val="28"/>
-          <w:szCs w:val="28"/>
-        </w:rPr>
-        <w:t xml:space="preserve"> 6</w:t>
+        <w:t>Рисунок 6</w:t>
       </w:r>
       <w:r>
         <w:rPr>
@@ -2486,8 +2412,10 @@
       <w:r>
         <w:rPr>
           <w:rFonts w:ascii="Times New Roman" w:hAnsi="Times New Roman" w:cs="Times New Roman"/>
-          <w:sz w:val="28"/>
-          <w:szCs w:val="28"/>
+          <w:noProof/>
+          <w:sz w:val="28"/>
+          <w:szCs w:val="28"/>
+          <w:lang w:eastAsia="ru-RU"/>
         </w:rPr>
         <w:drawing>
           <wp:inline distT="0" distB="0" distL="0" distR="0" wp14:anchorId="6D4E3386" wp14:editId="2059055D">
@@ -2544,15 +2472,7 @@
           <w:sz w:val="28"/>
           <w:szCs w:val="28"/>
         </w:rPr>
-        <w:t>Рисунок</w:t>
-      </w:r>
-      <w:r>
-        <w:rPr>
-          <w:rFonts w:ascii="Times New Roman" w:hAnsi="Times New Roman" w:cs="Times New Roman"/>
-          <w:sz w:val="28"/>
-          <w:szCs w:val="28"/>
-        </w:rPr>
-        <w:t xml:space="preserve"> 7</w:t>
+        <w:t>Рисунок 7</w:t>
       </w:r>
       <w:r>
         <w:rPr>
@@ -2607,6 +2527,10 @@
         </w:rPr>
       </w:pPr>
       <w:r>
+        <w:rPr>
+          <w:noProof/>
+          <w:lang w:eastAsia="ru-RU"/>
+        </w:rPr>
         <w:lastRenderedPageBreak/>
         <w:drawing>
           <wp:inline distT="0" distB="0" distL="0" distR="0" wp14:anchorId="6651B220" wp14:editId="5C269A11">
@@ -2663,15 +2587,7 @@
           <w:sz w:val="28"/>
           <w:szCs w:val="28"/>
         </w:rPr>
-        <w:t>Рисунок</w:t>
-      </w:r>
-      <w:r>
-        <w:rPr>
-          <w:rFonts w:ascii="Times New Roman" w:hAnsi="Times New Roman" w:cs="Times New Roman"/>
-          <w:sz w:val="28"/>
-          <w:szCs w:val="28"/>
-        </w:rPr>
-        <w:t xml:space="preserve"> 8</w:t>
+        <w:t>Рисунок 8</w:t>
       </w:r>
       <w:r>
         <w:rPr>
@@ -2687,23 +2603,7 @@
           <w:sz w:val="28"/>
           <w:szCs w:val="28"/>
         </w:rPr>
-        <w:t>Процесс найден в топ</w:t>
-      </w:r>
-      <w:r>
-        <w:rPr>
-          <w:rFonts w:ascii="Times New Roman" w:hAnsi="Times New Roman" w:cs="Times New Roman"/>
-          <w:sz w:val="28"/>
-          <w:szCs w:val="28"/>
-        </w:rPr>
-        <w:t xml:space="preserve"> с новым приоритетом</w:t>
-      </w:r>
-      <w:r>
-        <w:rPr>
-          <w:rFonts w:ascii="Times New Roman" w:hAnsi="Times New Roman" w:cs="Times New Roman"/>
-          <w:sz w:val="28"/>
-          <w:szCs w:val="28"/>
-        </w:rPr>
-        <w:t xml:space="preserve"> (отсортировано по </w:t>
+        <w:t xml:space="preserve">Процесс найден в топ с новым приоритетом (отсортировано по </w:t>
       </w:r>
       <w:r>
         <w:rPr>
@@ -2755,8 +2655,10 @@
       <w:r>
         <w:rPr>
           <w:rFonts w:ascii="Times New Roman" w:hAnsi="Times New Roman" w:cs="Times New Roman"/>
-          <w:sz w:val="28"/>
-          <w:szCs w:val="28"/>
+          <w:noProof/>
+          <w:sz w:val="28"/>
+          <w:szCs w:val="28"/>
+          <w:lang w:eastAsia="ru-RU"/>
         </w:rPr>
         <w:drawing>
           <wp:inline distT="0" distB="0" distL="0" distR="0" wp14:anchorId="33522657" wp14:editId="44EA26A9">
@@ -2813,15 +2715,7 @@
           <w:sz w:val="28"/>
           <w:szCs w:val="28"/>
         </w:rPr>
-        <w:t>Рисунок</w:t>
-      </w:r>
-      <w:r>
-        <w:rPr>
-          <w:rFonts w:ascii="Times New Roman" w:hAnsi="Times New Roman" w:cs="Times New Roman"/>
-          <w:sz w:val="28"/>
-          <w:szCs w:val="28"/>
-        </w:rPr>
-        <w:t xml:space="preserve"> 9</w:t>
+        <w:t>Рисунок 9</w:t>
       </w:r>
       <w:r>
         <w:rPr>
@@ -2887,7 +2781,8 @@
       </w:pPr>
       <w:r>
         <w:rPr>
-          <w:lang w:val="en-US"/>
+          <w:noProof/>
+          <w:lang w:eastAsia="ru-RU"/>
         </w:rPr>
         <w:lastRenderedPageBreak/>
         <w:drawing>
@@ -2945,15 +2840,7 @@
           <w:sz w:val="28"/>
           <w:szCs w:val="28"/>
         </w:rPr>
-        <w:t>Рисунок</w:t>
-      </w:r>
-      <w:r>
-        <w:rPr>
-          <w:rFonts w:ascii="Times New Roman" w:hAnsi="Times New Roman" w:cs="Times New Roman"/>
-          <w:sz w:val="28"/>
-          <w:szCs w:val="28"/>
-        </w:rPr>
-        <w:t xml:space="preserve"> 10</w:t>
+        <w:t>Рисунок 10</w:t>
       </w:r>
       <w:r>
         <w:rPr>
@@ -3030,9 +2917,10 @@
       <w:r>
         <w:rPr>
           <w:rFonts w:ascii="Times New Roman" w:hAnsi="Times New Roman" w:cs="Times New Roman"/>
-          <w:sz w:val="28"/>
-          <w:szCs w:val="28"/>
-          <w:lang w:val="en-US"/>
+          <w:noProof/>
+          <w:sz w:val="28"/>
+          <w:szCs w:val="28"/>
+          <w:lang w:eastAsia="ru-RU"/>
         </w:rPr>
         <w:drawing>
           <wp:inline distT="0" distB="0" distL="0" distR="0" wp14:anchorId="0A278113" wp14:editId="2A97B3BB">
@@ -3089,15 +2977,7 @@
           <w:sz w:val="28"/>
           <w:szCs w:val="28"/>
         </w:rPr>
-        <w:t>Рисунок</w:t>
-      </w:r>
-      <w:r>
-        <w:rPr>
-          <w:rFonts w:ascii="Times New Roman" w:hAnsi="Times New Roman" w:cs="Times New Roman"/>
-          <w:sz w:val="28"/>
-          <w:szCs w:val="28"/>
-        </w:rPr>
-        <w:t xml:space="preserve"> 11</w:t>
+        <w:t>Рисунок 11</w:t>
       </w:r>
       <w:r>
         <w:rPr>
@@ -3195,9 +3075,10 @@
       <w:r>
         <w:rPr>
           <w:rFonts w:ascii="Times New Roman" w:hAnsi="Times New Roman" w:cs="Times New Roman"/>
-          <w:sz w:val="28"/>
-          <w:szCs w:val="28"/>
-          <w:lang w:val="en-US"/>
+          <w:noProof/>
+          <w:sz w:val="28"/>
+          <w:szCs w:val="28"/>
+          <w:lang w:eastAsia="ru-RU"/>
         </w:rPr>
         <w:lastRenderedPageBreak/>
         <w:drawing>
@@ -3255,15 +3136,7 @@
           <w:sz w:val="28"/>
           <w:szCs w:val="28"/>
         </w:rPr>
-        <w:t>Рисунок</w:t>
-      </w:r>
-      <w:r>
-        <w:rPr>
-          <w:rFonts w:ascii="Times New Roman" w:hAnsi="Times New Roman" w:cs="Times New Roman"/>
-          <w:sz w:val="28"/>
-          <w:szCs w:val="28"/>
-        </w:rPr>
-        <w:t xml:space="preserve"> 12</w:t>
+        <w:t>Рисунок 12</w:t>
       </w:r>
       <w:r>
         <w:rPr>
@@ -3359,7 +3232,8 @@
       </w:pPr>
       <w:r>
         <w:rPr>
-          <w:lang w:val="en-US"/>
+          <w:noProof/>
+          <w:lang w:eastAsia="ru-RU"/>
         </w:rPr>
         <w:drawing>
           <wp:inline distT="0" distB="0" distL="0" distR="0" wp14:anchorId="659E1D5D" wp14:editId="74338401">
@@ -3417,15 +3291,7 @@
           <w:sz w:val="28"/>
           <w:szCs w:val="28"/>
         </w:rPr>
-        <w:t>Рисунок</w:t>
-      </w:r>
-      <w:r>
-        <w:rPr>
-          <w:rFonts w:ascii="Times New Roman" w:hAnsi="Times New Roman" w:cs="Times New Roman"/>
-          <w:sz w:val="28"/>
-          <w:szCs w:val="28"/>
-        </w:rPr>
-        <w:t xml:space="preserve"> 12</w:t>
+        <w:t>Рисунок 12</w:t>
       </w:r>
       <w:r>
         <w:rPr>
@@ -3451,16 +3317,7 @@
           <w:szCs w:val="28"/>
           <w:lang w:val="en-US"/>
         </w:rPr>
-        <w:t>atop</w:t>
-      </w:r>
-      <w:r>
-        <w:rPr>
-          <w:rFonts w:ascii="Times New Roman" w:hAnsi="Times New Roman" w:cs="Times New Roman"/>
-          <w:sz w:val="28"/>
-          <w:szCs w:val="28"/>
-          <w:lang w:val="en-US"/>
-        </w:rPr>
-        <w:t>sar</w:t>
+        <w:t>atopsar</w:t>
       </w:r>
       <w:proofErr w:type="spellEnd"/>
     </w:p>
@@ -3490,7 +3347,8 @@
       </w:pPr>
       <w:r>
         <w:rPr>
-          <w:lang w:val="en-US"/>
+          <w:noProof/>
+          <w:lang w:eastAsia="ru-RU"/>
         </w:rPr>
         <w:drawing>
           <wp:inline distT="0" distB="0" distL="0" distR="0" wp14:anchorId="61359F29" wp14:editId="10DB1F80">
@@ -3547,15 +3405,7 @@
           <w:sz w:val="28"/>
           <w:szCs w:val="28"/>
         </w:rPr>
-        <w:t>Рисунок</w:t>
-      </w:r>
-      <w:r>
-        <w:rPr>
-          <w:rFonts w:ascii="Times New Roman" w:hAnsi="Times New Roman" w:cs="Times New Roman"/>
-          <w:sz w:val="28"/>
-          <w:szCs w:val="28"/>
-        </w:rPr>
-        <w:t xml:space="preserve"> 13</w:t>
+        <w:t>Рисунок 13</w:t>
       </w:r>
       <w:r>
         <w:rPr>
@@ -3598,6 +3448,10 @@
         </w:rPr>
       </w:pPr>
       <w:r>
+        <w:rPr>
+          <w:noProof/>
+          <w:lang w:eastAsia="ru-RU"/>
+        </w:rPr>
         <w:lastRenderedPageBreak/>
         <w:drawing>
           <wp:inline distT="0" distB="0" distL="0" distR="0" wp14:anchorId="25B7F6EA" wp14:editId="1F939857">
@@ -3704,8 +3558,10 @@
       <w:r>
         <w:rPr>
           <w:rFonts w:ascii="Times New Roman" w:hAnsi="Times New Roman" w:cs="Times New Roman"/>
-          <w:sz w:val="28"/>
-          <w:szCs w:val="28"/>
+          <w:noProof/>
+          <w:sz w:val="28"/>
+          <w:szCs w:val="28"/>
+          <w:lang w:eastAsia="ru-RU"/>
         </w:rPr>
         <w:drawing>
           <wp:inline distT="0" distB="0" distL="0" distR="0" wp14:anchorId="5FCA44AB" wp14:editId="0A6177C0">
@@ -3760,31 +3616,7 @@
           <w:sz w:val="28"/>
           <w:szCs w:val="28"/>
         </w:rPr>
-        <w:t>Рисунок</w:t>
-      </w:r>
-      <w:r>
-        <w:rPr>
-          <w:rFonts w:ascii="Times New Roman" w:hAnsi="Times New Roman" w:cs="Times New Roman"/>
-          <w:sz w:val="28"/>
-          <w:szCs w:val="28"/>
-        </w:rPr>
-        <w:t xml:space="preserve"> 15</w:t>
-      </w:r>
-      <w:r>
-        <w:rPr>
-          <w:rFonts w:ascii="Times New Roman" w:hAnsi="Times New Roman" w:cs="Times New Roman"/>
-          <w:sz w:val="28"/>
-          <w:szCs w:val="28"/>
-        </w:rPr>
-        <w:t xml:space="preserve"> – </w:t>
-      </w:r>
-      <w:r>
-        <w:rPr>
-          <w:rFonts w:ascii="Times New Roman" w:hAnsi="Times New Roman" w:cs="Times New Roman"/>
-          <w:sz w:val="28"/>
-          <w:szCs w:val="28"/>
-        </w:rPr>
-        <w:t>Вывод статистике по загрузке процессора (4 раза с интервалом в 3 секунды)</w:t>
+        <w:t>Рисунок 15 – Вывод статистике по загрузке процессора (4 раза с интервалом в 3 секунды)</w:t>
       </w:r>
     </w:p>
     <w:p>
@@ -3811,8 +3643,10 @@
       <w:r>
         <w:rPr>
           <w:rFonts w:ascii="Times New Roman" w:hAnsi="Times New Roman" w:cs="Times New Roman"/>
-          <w:sz w:val="28"/>
-          <w:szCs w:val="28"/>
+          <w:noProof/>
+          <w:sz w:val="28"/>
+          <w:szCs w:val="28"/>
+          <w:lang w:eastAsia="ru-RU"/>
         </w:rPr>
         <w:lastRenderedPageBreak/>
         <w:drawing>
@@ -3868,31 +3702,7 @@
           <w:sz w:val="28"/>
           <w:szCs w:val="28"/>
         </w:rPr>
-        <w:t>Рисунок</w:t>
-      </w:r>
-      <w:r>
-        <w:rPr>
-          <w:rFonts w:ascii="Times New Roman" w:hAnsi="Times New Roman" w:cs="Times New Roman"/>
-          <w:sz w:val="28"/>
-          <w:szCs w:val="28"/>
-        </w:rPr>
-        <w:t xml:space="preserve"> 16</w:t>
-      </w:r>
-      <w:r>
-        <w:rPr>
-          <w:rFonts w:ascii="Times New Roman" w:hAnsi="Times New Roman" w:cs="Times New Roman"/>
-          <w:sz w:val="28"/>
-          <w:szCs w:val="28"/>
-        </w:rPr>
-        <w:t xml:space="preserve"> – </w:t>
-      </w:r>
-      <w:r>
-        <w:rPr>
-          <w:rFonts w:ascii="Times New Roman" w:hAnsi="Times New Roman" w:cs="Times New Roman"/>
-          <w:sz w:val="28"/>
-          <w:szCs w:val="28"/>
-        </w:rPr>
-        <w:t>Скрипт для сбора статистики</w:t>
+        <w:t>Рисунок 16 – Скрипт для сбора статистики</w:t>
       </w:r>
     </w:p>
     <w:p>
@@ -3919,8 +3729,10 @@
       <w:r>
         <w:rPr>
           <w:rFonts w:ascii="Times New Roman" w:hAnsi="Times New Roman" w:cs="Times New Roman"/>
-          <w:sz w:val="28"/>
-          <w:szCs w:val="28"/>
+          <w:noProof/>
+          <w:sz w:val="28"/>
+          <w:szCs w:val="28"/>
+          <w:lang w:eastAsia="ru-RU"/>
         </w:rPr>
         <w:drawing>
           <wp:inline distT="0" distB="0" distL="0" distR="0" wp14:anchorId="3DEBEBDD" wp14:editId="4E7F3A86">
@@ -3975,31 +3787,7 @@
           <w:sz w:val="28"/>
           <w:szCs w:val="28"/>
         </w:rPr>
-        <w:t>Рисунок</w:t>
-      </w:r>
-      <w:r>
-        <w:rPr>
-          <w:rFonts w:ascii="Times New Roman" w:hAnsi="Times New Roman" w:cs="Times New Roman"/>
-          <w:sz w:val="28"/>
-          <w:szCs w:val="28"/>
-        </w:rPr>
-        <w:t xml:space="preserve"> 17</w:t>
-      </w:r>
-      <w:r>
-        <w:rPr>
-          <w:rFonts w:ascii="Times New Roman" w:hAnsi="Times New Roman" w:cs="Times New Roman"/>
-          <w:sz w:val="28"/>
-          <w:szCs w:val="28"/>
-        </w:rPr>
-        <w:t xml:space="preserve"> – </w:t>
-      </w:r>
-      <w:r>
-        <w:rPr>
-          <w:rFonts w:ascii="Times New Roman" w:hAnsi="Times New Roman" w:cs="Times New Roman"/>
-          <w:sz w:val="28"/>
-          <w:szCs w:val="28"/>
-        </w:rPr>
-        <w:t>Содержимое логов</w:t>
+        <w:t>Рисунок 17 – Содержимое логов</w:t>
       </w:r>
     </w:p>
     <w:p>
@@ -4026,8 +3814,10 @@
       <w:r>
         <w:rPr>
           <w:rFonts w:ascii="Times New Roman" w:hAnsi="Times New Roman" w:cs="Times New Roman"/>
-          <w:sz w:val="28"/>
-          <w:szCs w:val="28"/>
+          <w:noProof/>
+          <w:sz w:val="28"/>
+          <w:szCs w:val="28"/>
+          <w:lang w:eastAsia="ru-RU"/>
         </w:rPr>
         <w:lastRenderedPageBreak/>
         <w:drawing>
@@ -4084,23 +3874,7 @@
           <w:sz w:val="28"/>
           <w:szCs w:val="28"/>
         </w:rPr>
-        <w:t>Рисунок</w:t>
-      </w:r>
-      <w:r>
-        <w:rPr>
-          <w:rFonts w:ascii="Times New Roman" w:hAnsi="Times New Roman" w:cs="Times New Roman"/>
-          <w:sz w:val="28"/>
-          <w:szCs w:val="28"/>
-        </w:rPr>
-        <w:t xml:space="preserve"> 18</w:t>
-      </w:r>
-      <w:r>
-        <w:rPr>
-          <w:rFonts w:ascii="Times New Roman" w:hAnsi="Times New Roman" w:cs="Times New Roman"/>
-          <w:sz w:val="28"/>
-          <w:szCs w:val="28"/>
-        </w:rPr>
-        <w:t xml:space="preserve"> – </w:t>
+        <w:t xml:space="preserve">Рисунок 18 – </w:t>
       </w:r>
       <w:proofErr w:type="spellStart"/>
       <w:r>
@@ -4149,9 +3923,10 @@
       <w:r>
         <w:rPr>
           <w:rFonts w:ascii="Times New Roman" w:hAnsi="Times New Roman" w:cs="Times New Roman"/>
-          <w:sz w:val="28"/>
-          <w:szCs w:val="28"/>
-          <w:lang w:val="en-US"/>
+          <w:noProof/>
+          <w:sz w:val="28"/>
+          <w:szCs w:val="28"/>
+          <w:lang w:eastAsia="ru-RU"/>
         </w:rPr>
         <w:drawing>
           <wp:inline distT="0" distB="0" distL="0" distR="0" wp14:anchorId="3F6161FB" wp14:editId="7C22434D">
@@ -4206,31 +3981,7 @@
           <w:sz w:val="28"/>
           <w:szCs w:val="28"/>
         </w:rPr>
-        <w:t>Рисунок</w:t>
-      </w:r>
-      <w:r>
-        <w:rPr>
-          <w:rFonts w:ascii="Times New Roman" w:hAnsi="Times New Roman" w:cs="Times New Roman"/>
-          <w:sz w:val="28"/>
-          <w:szCs w:val="28"/>
-        </w:rPr>
-        <w:t xml:space="preserve"> 19</w:t>
-      </w:r>
-      <w:r>
-        <w:rPr>
-          <w:rFonts w:ascii="Times New Roman" w:hAnsi="Times New Roman" w:cs="Times New Roman"/>
-          <w:sz w:val="28"/>
-          <w:szCs w:val="28"/>
-        </w:rPr>
-        <w:t xml:space="preserve"> – </w:t>
-      </w:r>
-      <w:r>
-        <w:rPr>
-          <w:rFonts w:ascii="Times New Roman" w:hAnsi="Times New Roman" w:cs="Times New Roman"/>
-          <w:sz w:val="28"/>
-          <w:szCs w:val="28"/>
-        </w:rPr>
-        <w:t>Создание файла службы</w:t>
+        <w:t>Рисунок 19 – Создание файла службы</w:t>
       </w:r>
     </w:p>
     <w:p>
@@ -4259,9 +4010,10 @@
       <w:r>
         <w:rPr>
           <w:rFonts w:ascii="Times New Roman" w:hAnsi="Times New Roman" w:cs="Times New Roman"/>
-          <w:sz w:val="28"/>
-          <w:szCs w:val="28"/>
-          <w:lang w:val="en-US"/>
+          <w:noProof/>
+          <w:sz w:val="28"/>
+          <w:szCs w:val="28"/>
+          <w:lang w:eastAsia="ru-RU"/>
         </w:rPr>
         <w:drawing>
           <wp:inline distT="0" distB="0" distL="0" distR="0" wp14:anchorId="221A9A5A" wp14:editId="020B2F50">
@@ -4316,39 +4068,7 @@
           <w:sz w:val="28"/>
           <w:szCs w:val="28"/>
         </w:rPr>
-        <w:t>Рисунок</w:t>
-      </w:r>
-      <w:r>
-        <w:rPr>
-          <w:rFonts w:ascii="Times New Roman" w:hAnsi="Times New Roman" w:cs="Times New Roman"/>
-          <w:sz w:val="28"/>
-          <w:szCs w:val="28"/>
-        </w:rPr>
-        <w:t xml:space="preserve"> 20</w:t>
-      </w:r>
-      <w:r>
-        <w:rPr>
-          <w:rFonts w:ascii="Times New Roman" w:hAnsi="Times New Roman" w:cs="Times New Roman"/>
-          <w:sz w:val="28"/>
-          <w:szCs w:val="28"/>
-        </w:rPr>
-        <w:t xml:space="preserve"> – </w:t>
-      </w:r>
-      <w:r>
-        <w:rPr>
-          <w:rFonts w:ascii="Times New Roman" w:hAnsi="Times New Roman" w:cs="Times New Roman"/>
-          <w:sz w:val="28"/>
-          <w:szCs w:val="28"/>
-        </w:rPr>
-        <w:t xml:space="preserve">Файл </w:t>
-      </w:r>
-      <w:r>
-        <w:rPr>
-          <w:rFonts w:ascii="Times New Roman" w:hAnsi="Times New Roman" w:cs="Times New Roman"/>
-          <w:sz w:val="28"/>
-          <w:szCs w:val="28"/>
-        </w:rPr>
-        <w:t>службы</w:t>
+        <w:t>Рисунок 20 – Файл службы</w:t>
       </w:r>
     </w:p>
     <w:p>
@@ -4389,9 +4109,10 @@
       <w:r>
         <w:rPr>
           <w:rFonts w:ascii="Times New Roman" w:hAnsi="Times New Roman" w:cs="Times New Roman"/>
-          <w:sz w:val="28"/>
-          <w:szCs w:val="28"/>
-          <w:lang w:val="en-US"/>
+          <w:noProof/>
+          <w:sz w:val="28"/>
+          <w:szCs w:val="28"/>
+          <w:lang w:eastAsia="ru-RU"/>
         </w:rPr>
         <w:lastRenderedPageBreak/>
         <w:drawing>
@@ -4447,31 +4168,7 @@
           <w:sz w:val="28"/>
           <w:szCs w:val="28"/>
         </w:rPr>
-        <w:t>Рисунок</w:t>
-      </w:r>
-      <w:r>
-        <w:rPr>
-          <w:rFonts w:ascii="Times New Roman" w:hAnsi="Times New Roman" w:cs="Times New Roman"/>
-          <w:sz w:val="28"/>
-          <w:szCs w:val="28"/>
-        </w:rPr>
-        <w:t xml:space="preserve"> 21</w:t>
-      </w:r>
-      <w:r>
-        <w:rPr>
-          <w:rFonts w:ascii="Times New Roman" w:hAnsi="Times New Roman" w:cs="Times New Roman"/>
-          <w:sz w:val="28"/>
-          <w:szCs w:val="28"/>
-        </w:rPr>
-        <w:t xml:space="preserve"> – </w:t>
-      </w:r>
-      <w:r>
-        <w:rPr>
-          <w:rFonts w:ascii="Times New Roman" w:hAnsi="Times New Roman" w:cs="Times New Roman"/>
-          <w:sz w:val="28"/>
-          <w:szCs w:val="28"/>
-        </w:rPr>
-        <w:t>Запуск службы</w:t>
+        <w:t>Рисунок 21 – Запуск службы</w:t>
       </w:r>
     </w:p>
     <w:p>
@@ -4524,9 +4221,10 @@
       <w:r>
         <w:rPr>
           <w:rFonts w:ascii="Times New Roman" w:hAnsi="Times New Roman" w:cs="Times New Roman"/>
-          <w:sz w:val="28"/>
-          <w:szCs w:val="28"/>
-          <w:lang w:val="en-US"/>
+          <w:noProof/>
+          <w:sz w:val="28"/>
+          <w:szCs w:val="28"/>
+          <w:lang w:eastAsia="ru-RU"/>
         </w:rPr>
         <w:drawing>
           <wp:inline distT="0" distB="0" distL="0" distR="0" wp14:anchorId="125B95D4" wp14:editId="452E71E3">
@@ -4581,31 +4279,7 @@
           <w:sz w:val="28"/>
           <w:szCs w:val="28"/>
         </w:rPr>
-        <w:t>Рисунок</w:t>
-      </w:r>
-      <w:r>
-        <w:rPr>
-          <w:rFonts w:ascii="Times New Roman" w:hAnsi="Times New Roman" w:cs="Times New Roman"/>
-          <w:sz w:val="28"/>
-          <w:szCs w:val="28"/>
-        </w:rPr>
-        <w:t xml:space="preserve"> 22</w:t>
-      </w:r>
-      <w:r>
-        <w:rPr>
-          <w:rFonts w:ascii="Times New Roman" w:hAnsi="Times New Roman" w:cs="Times New Roman"/>
-          <w:sz w:val="28"/>
-          <w:szCs w:val="28"/>
-        </w:rPr>
-        <w:t xml:space="preserve"> – </w:t>
-      </w:r>
-      <w:r>
-        <w:rPr>
-          <w:rFonts w:ascii="Times New Roman" w:hAnsi="Times New Roman" w:cs="Times New Roman"/>
-          <w:sz w:val="28"/>
-          <w:szCs w:val="28"/>
-        </w:rPr>
-        <w:t xml:space="preserve">Полученные </w:t>
+        <w:t xml:space="preserve">Рисунок 22 – Полученные </w:t>
       </w:r>
       <w:proofErr w:type="spellStart"/>
       <w:r>
@@ -4626,7 +4300,6 @@
           <w:rFonts w:ascii="Times New Roman" w:hAnsi="Times New Roman" w:cs="Times New Roman"/>
           <w:sz w:val="28"/>
           <w:szCs w:val="28"/>
-          <w:lang w:val="en-US"/>
         </w:rPr>
       </w:pPr>
     </w:p>

</xml_diff>